<commit_message>
chore: Update resume and portfolio information
</commit_message>
<xml_diff>
--- a/portfolio/src/assets/Ionathan_Sideras_CV3.docx
+++ b/portfolio/src/assets/Ionathan_Sideras_CV3.docx
@@ -45,7 +45,13 @@
               <w:pStyle w:val="JobTitle"/>
             </w:pPr>
             <w:r>
-              <w:t>Frontend Developer</w:t>
+              <w:t>Front</w:t>
+            </w:r>
+            <w:r>
+              <w:t>-</w:t>
+            </w:r>
+            <w:r>
+              <w:t>end Developer</w:t>
             </w:r>
           </w:p>
         </w:tc>
@@ -142,7 +148,25 @@
                 </w:p>
                 <w:p>
                   <w:r>
-                    <w:t>Dynamic and self-driven Front-End Developer ignited by the art of sculpting seamless and captivating user experiences.    </w:t>
+                    <w:t>I'm a</w:t>
+                  </w:r>
+                  <w:r>
+                    <w:t xml:space="preserve">n ambitious </w:t>
+                  </w:r>
+                  <w:r>
+                    <w:t>and self-motivated Front-End Developer who loves crafting seamless, user-focused digital experiences. I specialize in writing scalable, maintainable, and efficient code with a strong emphasis on modern front-end technologies like React and TypeScript. I'm excited about the opportunity to work on innovative projects</w:t>
+                  </w:r>
+                  <w:r>
+                    <w:t xml:space="preserve"> and s</w:t>
+                  </w:r>
+                  <w:r>
+                    <w:t>olve Problems</w:t>
+                  </w:r>
+                  <w:r>
+                    <w:t xml:space="preserve"> </w:t>
+                  </w:r>
+                  <w:r>
+                    <w:t>in industrial digitalization and to collaborate with a team that's always pushing the boundaries of what's possible in technology.</w:t>
                   </w:r>
                 </w:p>
               </w:tc>
@@ -244,7 +268,7 @@
                 </w:p>
                 <w:p>
                   <w:r>
-                    <w:t xml:space="preserve">As a Front End Developer at Three </w:t>
+                    <w:t xml:space="preserve">As a Front-End Developer at Three </w:t>
                   </w:r>
                   <w:proofErr w:type="spellStart"/>
                   <w:r>
@@ -252,7 +276,7 @@
                   </w:r>
                   <w:proofErr w:type="spellEnd"/>
                   <w:r>
-                    <w:t>, I actively craft and implement user interfaces to elevate the overall user experience. My role involves dynamic collaboration with cross-functional teams, including designers and back-end developers, to breathe life into responsive and visually stunning web applications. I thrive on ensuring seamless communication to drive the successful realization of our projects.</w:t>
+                    <w:t>, I actively craft and implement user interfaces to elevate the overall user experience. I prioritize dynamic collaboration with cross-functional teams, including designers and back-end developers, to bring responsive, maintainable, and visually stunning SaaS web applications to life, ensuring sustainability. With a strong commitment to quality, I leverage various coding languages to contribute to a robust and maintainable codebase that delivers real business value. I’m dedicated to maintaining clear communication, supporting informed decision-making, and contributing to the technical direction and design solutions that ensure successful projects.</w:t>
                   </w:r>
                 </w:p>
                 <w:p/>
@@ -274,7 +298,7 @@
                 </w:p>
                 <w:p>
                   <w:r>
-                    <w:t xml:space="preserve">I collaborated with an innovative startup to bring their vision to life. Using </w:t>
+                    <w:t xml:space="preserve">I teamed up with a startup to help bring their vision to life. Using </w:t>
                   </w:r>
                   <w:proofErr w:type="spellStart"/>
                   <w:r>
@@ -282,25 +306,9 @@
                   </w:r>
                   <w:proofErr w:type="spellEnd"/>
                   <w:r>
-                    <w:t>, I seamlessly translated conceptual ideas into stunning visual</w:t>
-                  </w:r>
-                </w:p>
-                <w:p>
-                  <w:r>
-                    <w:t xml:space="preserve">elements, crafting an engaging and intuitive design for their landing page. Additionally, I integrated interactive animations and a waitlist feature to enhance user experience. Managing the deployment process and domain setup, I ensured a seamless transition to the online platform. Through a combination of technical skill and creative flair, I delivered a compelling </w:t>
-                  </w:r>
-                </w:p>
-                <w:p>
-                  <w:r>
-                    <w:t xml:space="preserve">digital solution that effectively captured the startup's essence and engaged </w:t>
-                  </w:r>
-                </w:p>
-                <w:p>
-                  <w:r>
-                    <w:t>its audience.</w:t>
-                  </w:r>
-                </w:p>
-                <w:p/>
+                    <w:t xml:space="preserve"> for an inclusive and trustworthy user experience and interface design, I turned ideas into a visually appealing and user-friendly landing page. I also added interactive animations and a waitlist feature to improve the user experience. I handled the deployment and domain setup, ensuring everything launched smoothly. With a mix of technical skills, creativity, and sound decision-making, and by providing constructive feedback, I delivered a digital solution that captured the startup's essence and connected with their audience.</w:t>
+                  </w:r>
+                </w:p>
               </w:tc>
             </w:tr>
             <w:tr>
@@ -392,7 +400,7 @@
                 </w:p>
                 <w:p>
                   <w:r>
-                    <w:t xml:space="preserve">Successfully completed the IT Application Technician program at 1 EPAL </w:t>
+                    <w:t xml:space="preserve">I completed the IT Application Technician program at 1 EPAL </w:t>
                   </w:r>
                   <w:proofErr w:type="spellStart"/>
                   <w:r>
@@ -400,7 +408,7 @@
                   </w:r>
                   <w:proofErr w:type="spellEnd"/>
                   <w:r>
-                    <w:t>, specializing in IT applications, software development, and system administration. Graduated with a robust skill set in troubleshooting both hardware and software issues, along with expertise in configuring and maintaining computer systems. Actively participated in diverse Erasmus+ programs in Spain and Germany, contributing significantly to an international perspective in IT practices. These experiences not only fostered cross-cultural collaboration but also enhanced adaptability in various environments.</w:t>
+                    <w:t>, focusing on IT applications, software development, and system administration. I graduated with strong skills in troubleshooting hardware and software issues, as well as configuring and maintaining computer systems. I also took part in Erasmus+ programs in Spain and Germany, which gave me an international perspective on IT practices and improved my ability to work in different environments.</w:t>
                   </w:r>
                 </w:p>
               </w:tc>
@@ -492,7 +500,27 @@
                     <w:pStyle w:val="Heading2"/>
                   </w:pPr>
                   <w:r>
+                    <w:lastRenderedPageBreak/>
                     <w:t>Modern React with Redux</w:t>
+                  </w:r>
+                </w:p>
+                <w:p>
+                  <w:pPr>
+                    <w:rPr>
+                      <w:b/>
+                      <w:bCs/>
+                      <w:sz w:val="22"/>
+                      <w:szCs w:val="22"/>
+                    </w:rPr>
+                  </w:pPr>
+                  <w:r>
+                    <w:rPr>
+                      <w:b/>
+                      <w:bCs/>
+                      <w:sz w:val="22"/>
+                      <w:szCs w:val="22"/>
+                    </w:rPr>
+                    <w:t>Next.js 14 &amp; React – The Complete Guide</w:t>
                   </w:r>
                 </w:p>
               </w:tc>
@@ -510,6 +538,7 @@
                     <w:rPr>
                       <w:noProof/>
                     </w:rPr>
+                    <w:lastRenderedPageBreak/>
                     <w:drawing>
                       <wp:inline distT="0" distB="0" distL="0" distR="0" wp14:anchorId="5603109E" wp14:editId="4EA1652C">
                         <wp:extent cx="135890" cy="135890"/>
@@ -588,6 +617,7 @@
               <w:pStyle w:val="Heading3"/>
             </w:pPr>
             <w:r>
+              <w:lastRenderedPageBreak/>
               <w:t>Details</w:t>
             </w:r>
           </w:p>
@@ -707,6 +737,16 @@
             </w:r>
           </w:p>
           <w:p>
+            <w:r>
+              <w:t>Node.js</w:t>
+            </w:r>
+          </w:p>
+          <w:p>
+            <w:r>
+              <w:t>Next.js</w:t>
+            </w:r>
+          </w:p>
+          <w:p>
             <w:pPr>
               <w:pStyle w:val="JobTitle"/>
             </w:pPr>
@@ -813,6 +853,13 @@
             </w:r>
           </w:p>
           <w:p>
+            <w:proofErr w:type="spellStart"/>
+            <w:r>
+              <w:t>mongoDB</w:t>
+            </w:r>
+            <w:proofErr w:type="spellEnd"/>
+          </w:p>
+          <w:p>
             <w:pPr>
               <w:pStyle w:val="JobTitle"/>
             </w:pPr>
@@ -853,11 +900,9 @@
             <w:pPr>
               <w:pStyle w:val="JobTitle"/>
             </w:pPr>
-            <w:proofErr w:type="spellStart"/>
-            <w:r>
-              <w:t>Engish</w:t>
-            </w:r>
-            <w:proofErr w:type="spellEnd"/>
+            <w:r>
+              <w:t>English</w:t>
+            </w:r>
           </w:p>
           <w:p>
             <w:pPr>
@@ -1448,7 +1493,6 @@
   <w:style w:type="character" w:default="1" w:styleId="DefaultParagraphFont">
     <w:name w:val="Default Paragraph Font"/>
     <w:uiPriority w:val="1"/>
-    <w:semiHidden/>
     <w:unhideWhenUsed/>
   </w:style>
   <w:style w:type="table" w:default="1" w:styleId="TableNormal">
@@ -1707,6 +1751,18 @@
   <w:style w:type="paragraph" w:styleId="Header">
     <w:name w:val="header"/>
     <w:basedOn w:val="HeaderandFooter"/>
+  </w:style>
+  <w:style w:type="character" w:styleId="UnresolvedMention">
+    <w:name w:val="Unresolved Mention"/>
+    <w:basedOn w:val="DefaultParagraphFont"/>
+    <w:uiPriority w:val="99"/>
+    <w:semiHidden/>
+    <w:unhideWhenUsed/>
+    <w:rsid w:val="00C577B1"/>
+    <w:rPr>
+      <w:color w:val="605E5C"/>
+      <w:shd w:val="clear" w:color="auto" w:fill="E1DFDD"/>
+    </w:rPr>
   </w:style>
 </w:styles>
 </file>

</xml_diff>